<commit_message>
added new test case
</commit_message>
<xml_diff>
--- a/SDET.docx
+++ b/SDET.docx
@@ -84,7 +84,7 @@
           <w:rFonts w:ascii="Open Sans" w:eastAsia="Times New Roman" w:hAnsi="Open Sans" w:cs="Open Sans"/>
           <w:color w:val="000000"/>
         </w:rPr>
-        <w:t>9</w:t>
+        <w:t>6</w:t>
       </w:r>
       <w:r>
         <w:rPr>
@@ -98,7 +98,21 @@
           <w:rFonts w:ascii="Open Sans" w:eastAsia="Times New Roman" w:hAnsi="Open Sans" w:cs="Open Sans"/>
           <w:color w:val="000000"/>
         </w:rPr>
-        <w:t xml:space="preserve">Basic + Advanced Automation Course </w:t>
+        <w:t xml:space="preserve">Basic + </w:t>
+      </w:r>
+      <w:r>
+        <w:rPr>
+          <w:rFonts w:ascii="Open Sans" w:eastAsia="Times New Roman" w:hAnsi="Open Sans" w:cs="Open Sans"/>
+          <w:color w:val="000000"/>
+        </w:rPr>
+        <w:t xml:space="preserve">2 weeks of </w:t>
+      </w:r>
+      <w:r>
+        <w:rPr>
+          <w:rFonts w:ascii="Open Sans" w:eastAsia="Times New Roman" w:hAnsi="Open Sans" w:cs="Open Sans"/>
+          <w:color w:val="000000"/>
+        </w:rPr>
+        <w:t xml:space="preserve">Advanced Automation Course </w:t>
       </w:r>
       <w:r>
         <w:rPr>
@@ -298,7 +312,33 @@
           <w:szCs w:val="22"/>
           <w:bdr w:val="none" w:sz="0" w:space="0" w:color="auto" w:frame="1"/>
         </w:rPr>
-        <w:t>BASIC AUTOMATION COURSE</w:t>
+        <w:t xml:space="preserve">BASIC AUTOMATION </w:t>
+      </w:r>
+      <w:r>
+        <w:rPr>
+          <w:rFonts w:ascii="Open Sans" w:hAnsi="Open Sans" w:cs="Open Sans"/>
+          <w:b/>
+          <w:bCs/>
+          <w:color w:val="000000"/>
+          <w:spacing w:val="20"/>
+          <w:sz w:val="22"/>
+          <w:szCs w:val="22"/>
+          <w:bdr w:val="none" w:sz="0" w:space="0" w:color="auto" w:frame="1"/>
+        </w:rPr>
+        <w:t>COURSE</w:t>
+      </w:r>
+      <w:r>
+        <w:rPr>
+          <w:rFonts w:ascii="Open Sans" w:hAnsi="Open Sans" w:cs="Open Sans"/>
+          <w:b/>
+          <w:bCs/>
+          <w:color w:val="000000"/>
+          <w:spacing w:val="20"/>
+          <w:sz w:val="22"/>
+          <w:szCs w:val="22"/>
+          <w:bdr w:val="none" w:sz="0" w:space="0" w:color="auto" w:frame="1"/>
+        </w:rPr>
+        <w:t>: SELENIUM WITH JAVA</w:t>
       </w:r>
       <w:r>
         <w:rPr>
@@ -694,7 +734,7 @@
           <w:szCs w:val="22"/>
           <w:bdr w:val="none" w:sz="0" w:space="0" w:color="auto" w:frame="1"/>
         </w:rPr>
-        <w:t xml:space="preserve"> (</w:t>
+        <w:t xml:space="preserve"> </w:t>
       </w:r>
       <w:r>
         <w:rPr>
@@ -707,7 +747,7 @@
           <w:szCs w:val="22"/>
           <w:bdr w:val="none" w:sz="0" w:space="0" w:color="auto" w:frame="1"/>
         </w:rPr>
-        <w:t>3</w:t>
+        <w:t>(</w:t>
       </w:r>
       <w:r>
         <w:rPr>
@@ -720,8 +760,23 @@
           <w:szCs w:val="22"/>
           <w:bdr w:val="none" w:sz="0" w:space="0" w:color="auto" w:frame="1"/>
         </w:rPr>
+        <w:t>2</w:t>
+      </w:r>
+      <w:r>
+        <w:rPr>
+          <w:rFonts w:ascii="Open Sans" w:hAnsi="Open Sans" w:cs="Open Sans"/>
+          <w:b/>
+          <w:bCs/>
+          <w:color w:val="000000"/>
+          <w:spacing w:val="20"/>
+          <w:sz w:val="22"/>
+          <w:szCs w:val="22"/>
+          <w:bdr w:val="none" w:sz="0" w:space="0" w:color="auto" w:frame="1"/>
+        </w:rPr>
         <w:t xml:space="preserve"> WEEKS)</w:t>
       </w:r>
+      <w:bookmarkStart w:id="0" w:name="_GoBack"/>
+      <w:bookmarkEnd w:id="0"/>
     </w:p>
     <w:p>
       <w:pPr>
@@ -774,7 +829,90 @@
           <w:szCs w:val="22"/>
           <w:bdr w:val="none" w:sz="0" w:space="0" w:color="auto" w:frame="1"/>
         </w:rPr>
-        <w:t>Module-11: API/Webservices Testing using Postman &amp; Rest Assured API</w:t>
+        <w:t xml:space="preserve">Module-11: </w:t>
+      </w:r>
+      <w:r>
+        <w:rPr>
+          <w:rFonts w:ascii="Open Sans" w:hAnsi="Open Sans" w:cs="Open Sans"/>
+          <w:bCs/>
+          <w:color w:val="000000"/>
+          <w:sz w:val="22"/>
+          <w:szCs w:val="22"/>
+          <w:bdr w:val="none" w:sz="0" w:space="0" w:color="auto" w:frame="1"/>
+        </w:rPr>
+        <w:t>API Testing using Rest Assured</w:t>
+      </w:r>
+    </w:p>
+    <w:p>
+      <w:pPr>
+        <w:pStyle w:val="Image"/>
+        <w:spacing w:before="0" w:line="360" w:lineRule="auto"/>
+        <w:jc w:val="left"/>
+        <w:rPr>
+          <w:rFonts w:ascii="Open Sans" w:hAnsi="Open Sans" w:cs="Open Sans"/>
+          <w:b/>
+          <w:spacing w:val="20"/>
+        </w:rPr>
+      </w:pPr>
+      <w:r>
+        <w:rPr>
+          <w:rFonts w:ascii="Open Sans" w:hAnsi="Open Sans" w:cs="Open Sans"/>
+          <w:b/>
+          <w:spacing w:val="20"/>
+        </w:rPr>
+        <w:t>BONUS: SELF-PACED RECORDED VIDEOS:</w:t>
+      </w:r>
+    </w:p>
+    <w:p>
+      <w:pPr>
+        <w:pStyle w:val="Image"/>
+        <w:numPr>
+          <w:ilvl w:val="0"/>
+          <w:numId w:val="36"/>
+        </w:numPr>
+        <w:spacing w:before="0" w:line="360" w:lineRule="auto"/>
+        <w:jc w:val="left"/>
+        <w:rPr>
+          <w:rFonts w:ascii="Open Sans" w:hAnsi="Open Sans" w:cs="Open Sans"/>
+        </w:rPr>
+      </w:pPr>
+      <w:r>
+        <w:rPr>
+          <w:rFonts w:ascii="Open Sans" w:hAnsi="Open Sans" w:cs="Open Sans"/>
+        </w:rPr>
+        <w:t>Appium for Mobile App Testing</w:t>
+      </w:r>
+    </w:p>
+    <w:p>
+      <w:pPr>
+        <w:pStyle w:val="Image"/>
+        <w:numPr>
+          <w:ilvl w:val="0"/>
+          <w:numId w:val="36"/>
+        </w:numPr>
+        <w:spacing w:before="0" w:line="360" w:lineRule="auto"/>
+        <w:jc w:val="left"/>
+        <w:rPr>
+          <w:rFonts w:ascii="Open Sans" w:hAnsi="Open Sans" w:cs="Open Sans"/>
+        </w:rPr>
+      </w:pPr>
+      <w:r>
+        <w:rPr>
+          <w:rFonts w:ascii="Open Sans" w:hAnsi="Open Sans" w:cs="Open Sans"/>
+        </w:rPr>
+        <w:t xml:space="preserve">JMeter </w:t>
+      </w:r>
+      <w:r>
+        <w:rPr>
+          <w:rFonts w:ascii="Open Sans" w:hAnsi="Open Sans" w:cs="Open Sans"/>
+        </w:rPr>
+        <w:t xml:space="preserve">for </w:t>
+      </w:r>
+      <w:r>
+        <w:rPr>
+          <w:rFonts w:ascii="Open Sans" w:hAnsi="Open Sans" w:cs="Open Sans"/>
+        </w:rPr>
+        <w:t>Performance &amp; API Testing</w:t>
       </w:r>
     </w:p>
     <w:p>
@@ -787,26 +925,6 @@
           <w:rFonts w:ascii="Open Sans" w:hAnsi="Open Sans" w:cs="Open Sans"/>
         </w:rPr>
       </w:pPr>
-      <w:r>
-        <w:rPr>
-          <w:rFonts w:ascii="Open Sans" w:hAnsi="Open Sans" w:cs="Open Sans"/>
-        </w:rPr>
-        <w:t>Module 12: Appium for Mobile App Testing</w:t>
-      </w:r>
-      <w:r>
-        <w:rPr>
-          <w:rFonts w:ascii="Open Sans" w:hAnsi="Open Sans" w:cs="Open Sans"/>
-        </w:rPr>
-        <w:t xml:space="preserve"> (Recorded Videos</w:t>
-      </w:r>
-      <w:r>
-        <w:rPr>
-          <w:rFonts w:ascii="Open Sans" w:hAnsi="Open Sans" w:cs="Open Sans"/>
-        </w:rPr>
-        <w:t>)</w:t>
-      </w:r>
-      <w:bookmarkStart w:id="0" w:name="_GoBack"/>
-      <w:bookmarkEnd w:id="0"/>
     </w:p>
     <w:p>
       <w:pPr>
@@ -8673,6 +8791,119 @@
     </w:lvl>
   </w:abstractNum>
   <w:abstractNum w:abstractNumId="15" w15:restartNumberingAfterBreak="0">
+    <w:nsid w:val="21515B7C"/>
+    <w:multiLevelType w:val="hybridMultilevel"/>
+    <w:tmpl w:val="BF8024AA"/>
+    <w:lvl w:ilvl="0" w:tplc="04090001">
+      <w:start w:val="1"/>
+      <w:numFmt w:val="bullet"/>
+      <w:lvlText w:val=""/>
+      <w:lvlJc w:val="left"/>
+      <w:pPr>
+        <w:ind w:left="720" w:hanging="360"/>
+      </w:pPr>
+      <w:rPr>
+        <w:rFonts w:ascii="Symbol" w:hAnsi="Symbol" w:hint="default"/>
+      </w:rPr>
+    </w:lvl>
+    <w:lvl w:ilvl="1" w:tplc="04090003" w:tentative="1">
+      <w:start w:val="1"/>
+      <w:numFmt w:val="bullet"/>
+      <w:lvlText w:val="o"/>
+      <w:lvlJc w:val="left"/>
+      <w:pPr>
+        <w:ind w:left="1440" w:hanging="360"/>
+      </w:pPr>
+      <w:rPr>
+        <w:rFonts w:ascii="Courier New" w:hAnsi="Courier New" w:cs="Courier New" w:hint="default"/>
+      </w:rPr>
+    </w:lvl>
+    <w:lvl w:ilvl="2" w:tplc="04090005" w:tentative="1">
+      <w:start w:val="1"/>
+      <w:numFmt w:val="bullet"/>
+      <w:lvlText w:val=""/>
+      <w:lvlJc w:val="left"/>
+      <w:pPr>
+        <w:ind w:left="2160" w:hanging="360"/>
+      </w:pPr>
+      <w:rPr>
+        <w:rFonts w:ascii="Wingdings" w:hAnsi="Wingdings" w:hint="default"/>
+      </w:rPr>
+    </w:lvl>
+    <w:lvl w:ilvl="3" w:tplc="04090001" w:tentative="1">
+      <w:start w:val="1"/>
+      <w:numFmt w:val="bullet"/>
+      <w:lvlText w:val=""/>
+      <w:lvlJc w:val="left"/>
+      <w:pPr>
+        <w:ind w:left="2880" w:hanging="360"/>
+      </w:pPr>
+      <w:rPr>
+        <w:rFonts w:ascii="Symbol" w:hAnsi="Symbol" w:hint="default"/>
+      </w:rPr>
+    </w:lvl>
+    <w:lvl w:ilvl="4" w:tplc="04090003" w:tentative="1">
+      <w:start w:val="1"/>
+      <w:numFmt w:val="bullet"/>
+      <w:lvlText w:val="o"/>
+      <w:lvlJc w:val="left"/>
+      <w:pPr>
+        <w:ind w:left="3600" w:hanging="360"/>
+      </w:pPr>
+      <w:rPr>
+        <w:rFonts w:ascii="Courier New" w:hAnsi="Courier New" w:cs="Courier New" w:hint="default"/>
+      </w:rPr>
+    </w:lvl>
+    <w:lvl w:ilvl="5" w:tplc="04090005" w:tentative="1">
+      <w:start w:val="1"/>
+      <w:numFmt w:val="bullet"/>
+      <w:lvlText w:val=""/>
+      <w:lvlJc w:val="left"/>
+      <w:pPr>
+        <w:ind w:left="4320" w:hanging="360"/>
+      </w:pPr>
+      <w:rPr>
+        <w:rFonts w:ascii="Wingdings" w:hAnsi="Wingdings" w:hint="default"/>
+      </w:rPr>
+    </w:lvl>
+    <w:lvl w:ilvl="6" w:tplc="04090001" w:tentative="1">
+      <w:start w:val="1"/>
+      <w:numFmt w:val="bullet"/>
+      <w:lvlText w:val=""/>
+      <w:lvlJc w:val="left"/>
+      <w:pPr>
+        <w:ind w:left="5040" w:hanging="360"/>
+      </w:pPr>
+      <w:rPr>
+        <w:rFonts w:ascii="Symbol" w:hAnsi="Symbol" w:hint="default"/>
+      </w:rPr>
+    </w:lvl>
+    <w:lvl w:ilvl="7" w:tplc="04090003" w:tentative="1">
+      <w:start w:val="1"/>
+      <w:numFmt w:val="bullet"/>
+      <w:lvlText w:val="o"/>
+      <w:lvlJc w:val="left"/>
+      <w:pPr>
+        <w:ind w:left="5760" w:hanging="360"/>
+      </w:pPr>
+      <w:rPr>
+        <w:rFonts w:ascii="Courier New" w:hAnsi="Courier New" w:cs="Courier New" w:hint="default"/>
+      </w:rPr>
+    </w:lvl>
+    <w:lvl w:ilvl="8" w:tplc="04090005" w:tentative="1">
+      <w:start w:val="1"/>
+      <w:numFmt w:val="bullet"/>
+      <w:lvlText w:val=""/>
+      <w:lvlJc w:val="left"/>
+      <w:pPr>
+        <w:ind w:left="6480" w:hanging="360"/>
+      </w:pPr>
+      <w:rPr>
+        <w:rFonts w:ascii="Wingdings" w:hAnsi="Wingdings" w:hint="default"/>
+      </w:rPr>
+    </w:lvl>
+  </w:abstractNum>
+  <w:abstractNum w:abstractNumId="16" w15:restartNumberingAfterBreak="0">
     <w:nsid w:val="237C7EA3"/>
     <w:multiLevelType w:val="hybridMultilevel"/>
     <w:tmpl w:val="1CCC4148"/>
@@ -8785,7 +9016,7 @@
       </w:rPr>
     </w:lvl>
   </w:abstractNum>
-  <w:abstractNum w:abstractNumId="16" w15:restartNumberingAfterBreak="0">
+  <w:abstractNum w:abstractNumId="17" w15:restartNumberingAfterBreak="0">
     <w:nsid w:val="26EC65F9"/>
     <w:multiLevelType w:val="hybridMultilevel"/>
     <w:tmpl w:val="B82CE1FA"/>
@@ -8898,7 +9129,7 @@
       </w:rPr>
     </w:lvl>
   </w:abstractNum>
-  <w:abstractNum w:abstractNumId="17" w15:restartNumberingAfterBreak="0">
+  <w:abstractNum w:abstractNumId="18" w15:restartNumberingAfterBreak="0">
     <w:nsid w:val="26FE0E16"/>
     <w:multiLevelType w:val="hybridMultilevel"/>
     <w:tmpl w:val="42029FB6"/>
@@ -9011,7 +9242,7 @@
       </w:rPr>
     </w:lvl>
   </w:abstractNum>
-  <w:abstractNum w:abstractNumId="18" w15:restartNumberingAfterBreak="0">
+  <w:abstractNum w:abstractNumId="19" w15:restartNumberingAfterBreak="0">
     <w:nsid w:val="3A191085"/>
     <w:multiLevelType w:val="multilevel"/>
     <w:tmpl w:val="9D74E458"/>
@@ -9160,7 +9391,7 @@
       </w:rPr>
     </w:lvl>
   </w:abstractNum>
-  <w:abstractNum w:abstractNumId="19" w15:restartNumberingAfterBreak="0">
+  <w:abstractNum w:abstractNumId="20" w15:restartNumberingAfterBreak="0">
     <w:nsid w:val="47CD4E32"/>
     <w:multiLevelType w:val="multilevel"/>
     <w:tmpl w:val="9D74E458"/>
@@ -9309,7 +9540,7 @@
       </w:rPr>
     </w:lvl>
   </w:abstractNum>
-  <w:abstractNum w:abstractNumId="20" w15:restartNumberingAfterBreak="0">
+  <w:abstractNum w:abstractNumId="21" w15:restartNumberingAfterBreak="0">
     <w:nsid w:val="488152C9"/>
     <w:multiLevelType w:val="multilevel"/>
     <w:tmpl w:val="9D74E458"/>
@@ -9458,7 +9689,7 @@
       </w:rPr>
     </w:lvl>
   </w:abstractNum>
-  <w:abstractNum w:abstractNumId="21" w15:restartNumberingAfterBreak="0">
+  <w:abstractNum w:abstractNumId="22" w15:restartNumberingAfterBreak="0">
     <w:nsid w:val="59793C48"/>
     <w:multiLevelType w:val="hybridMultilevel"/>
     <w:tmpl w:val="8C146DC0"/>
@@ -9571,7 +9802,7 @@
       </w:rPr>
     </w:lvl>
   </w:abstractNum>
-  <w:abstractNum w:abstractNumId="22" w15:restartNumberingAfterBreak="0">
+  <w:abstractNum w:abstractNumId="23" w15:restartNumberingAfterBreak="0">
     <w:nsid w:val="5E692ADE"/>
     <w:multiLevelType w:val="multilevel"/>
     <w:tmpl w:val="9D74E458"/>
@@ -9720,7 +9951,7 @@
       </w:rPr>
     </w:lvl>
   </w:abstractNum>
-  <w:abstractNum w:abstractNumId="23" w15:restartNumberingAfterBreak="0">
+  <w:abstractNum w:abstractNumId="24" w15:restartNumberingAfterBreak="0">
     <w:nsid w:val="611E7C7F"/>
     <w:multiLevelType w:val="hybridMultilevel"/>
     <w:tmpl w:val="A5122838"/>
@@ -9833,7 +10064,120 @@
       </w:rPr>
     </w:lvl>
   </w:abstractNum>
-  <w:abstractNum w:abstractNumId="24" w15:restartNumberingAfterBreak="0">
+  <w:abstractNum w:abstractNumId="25" w15:restartNumberingAfterBreak="0">
+    <w:nsid w:val="6DD844F9"/>
+    <w:multiLevelType w:val="hybridMultilevel"/>
+    <w:tmpl w:val="76BCA280"/>
+    <w:lvl w:ilvl="0" w:tplc="04090001">
+      <w:start w:val="1"/>
+      <w:numFmt w:val="bullet"/>
+      <w:lvlText w:val=""/>
+      <w:lvlJc w:val="left"/>
+      <w:pPr>
+        <w:ind w:left="1440" w:hanging="360"/>
+      </w:pPr>
+      <w:rPr>
+        <w:rFonts w:ascii="Symbol" w:hAnsi="Symbol" w:hint="default"/>
+      </w:rPr>
+    </w:lvl>
+    <w:lvl w:ilvl="1" w:tplc="04090003" w:tentative="1">
+      <w:start w:val="1"/>
+      <w:numFmt w:val="bullet"/>
+      <w:lvlText w:val="o"/>
+      <w:lvlJc w:val="left"/>
+      <w:pPr>
+        <w:ind w:left="2160" w:hanging="360"/>
+      </w:pPr>
+      <w:rPr>
+        <w:rFonts w:ascii="Courier New" w:hAnsi="Courier New" w:cs="Courier New" w:hint="default"/>
+      </w:rPr>
+    </w:lvl>
+    <w:lvl w:ilvl="2" w:tplc="04090005" w:tentative="1">
+      <w:start w:val="1"/>
+      <w:numFmt w:val="bullet"/>
+      <w:lvlText w:val=""/>
+      <w:lvlJc w:val="left"/>
+      <w:pPr>
+        <w:ind w:left="2880" w:hanging="360"/>
+      </w:pPr>
+      <w:rPr>
+        <w:rFonts w:ascii="Wingdings" w:hAnsi="Wingdings" w:hint="default"/>
+      </w:rPr>
+    </w:lvl>
+    <w:lvl w:ilvl="3" w:tplc="04090001" w:tentative="1">
+      <w:start w:val="1"/>
+      <w:numFmt w:val="bullet"/>
+      <w:lvlText w:val=""/>
+      <w:lvlJc w:val="left"/>
+      <w:pPr>
+        <w:ind w:left="3600" w:hanging="360"/>
+      </w:pPr>
+      <w:rPr>
+        <w:rFonts w:ascii="Symbol" w:hAnsi="Symbol" w:hint="default"/>
+      </w:rPr>
+    </w:lvl>
+    <w:lvl w:ilvl="4" w:tplc="04090003" w:tentative="1">
+      <w:start w:val="1"/>
+      <w:numFmt w:val="bullet"/>
+      <w:lvlText w:val="o"/>
+      <w:lvlJc w:val="left"/>
+      <w:pPr>
+        <w:ind w:left="4320" w:hanging="360"/>
+      </w:pPr>
+      <w:rPr>
+        <w:rFonts w:ascii="Courier New" w:hAnsi="Courier New" w:cs="Courier New" w:hint="default"/>
+      </w:rPr>
+    </w:lvl>
+    <w:lvl w:ilvl="5" w:tplc="04090005" w:tentative="1">
+      <w:start w:val="1"/>
+      <w:numFmt w:val="bullet"/>
+      <w:lvlText w:val=""/>
+      <w:lvlJc w:val="left"/>
+      <w:pPr>
+        <w:ind w:left="5040" w:hanging="360"/>
+      </w:pPr>
+      <w:rPr>
+        <w:rFonts w:ascii="Wingdings" w:hAnsi="Wingdings" w:hint="default"/>
+      </w:rPr>
+    </w:lvl>
+    <w:lvl w:ilvl="6" w:tplc="04090001" w:tentative="1">
+      <w:start w:val="1"/>
+      <w:numFmt w:val="bullet"/>
+      <w:lvlText w:val=""/>
+      <w:lvlJc w:val="left"/>
+      <w:pPr>
+        <w:ind w:left="5760" w:hanging="360"/>
+      </w:pPr>
+      <w:rPr>
+        <w:rFonts w:ascii="Symbol" w:hAnsi="Symbol" w:hint="default"/>
+      </w:rPr>
+    </w:lvl>
+    <w:lvl w:ilvl="7" w:tplc="04090003" w:tentative="1">
+      <w:start w:val="1"/>
+      <w:numFmt w:val="bullet"/>
+      <w:lvlText w:val="o"/>
+      <w:lvlJc w:val="left"/>
+      <w:pPr>
+        <w:ind w:left="6480" w:hanging="360"/>
+      </w:pPr>
+      <w:rPr>
+        <w:rFonts w:ascii="Courier New" w:hAnsi="Courier New" w:cs="Courier New" w:hint="default"/>
+      </w:rPr>
+    </w:lvl>
+    <w:lvl w:ilvl="8" w:tplc="04090005" w:tentative="1">
+      <w:start w:val="1"/>
+      <w:numFmt w:val="bullet"/>
+      <w:lvlText w:val=""/>
+      <w:lvlJc w:val="left"/>
+      <w:pPr>
+        <w:ind w:left="7200" w:hanging="360"/>
+      </w:pPr>
+      <w:rPr>
+        <w:rFonts w:ascii="Wingdings" w:hAnsi="Wingdings" w:hint="default"/>
+      </w:rPr>
+    </w:lvl>
+  </w:abstractNum>
+  <w:abstractNum w:abstractNumId="26" w15:restartNumberingAfterBreak="0">
     <w:nsid w:val="70385A76"/>
     <w:multiLevelType w:val="hybridMultilevel"/>
     <w:tmpl w:val="7464BD14"/>
@@ -9946,7 +10290,7 @@
       </w:rPr>
     </w:lvl>
   </w:abstractNum>
-  <w:abstractNum w:abstractNumId="25" w15:restartNumberingAfterBreak="0">
+  <w:abstractNum w:abstractNumId="27" w15:restartNumberingAfterBreak="0">
     <w:nsid w:val="7A4C77C6"/>
     <w:multiLevelType w:val="multilevel"/>
     <w:tmpl w:val="38AC6FF4"/>
@@ -10064,7 +10408,7 @@
       </w:rPr>
     </w:lvl>
   </w:abstractNum>
-  <w:abstractNum w:abstractNumId="26" w15:restartNumberingAfterBreak="0">
+  <w:abstractNum w:abstractNumId="28" w15:restartNumberingAfterBreak="0">
     <w:nsid w:val="7DF91369"/>
     <w:multiLevelType w:val="hybridMultilevel"/>
     <w:tmpl w:val="9D322A66"/>
@@ -10178,19 +10522,19 @@
     </w:lvl>
   </w:abstractNum>
   <w:num w:numId="1">
-    <w:abstractNumId w:val="25"/>
+    <w:abstractNumId w:val="27"/>
   </w:num>
   <w:num w:numId="2">
-    <w:abstractNumId w:val="25"/>
+    <w:abstractNumId w:val="27"/>
     <w:lvlOverride w:ilvl="0">
       <w:startOverride w:val="1"/>
     </w:lvlOverride>
   </w:num>
   <w:num w:numId="3">
-    <w:abstractNumId w:val="25"/>
+    <w:abstractNumId w:val="27"/>
   </w:num>
   <w:num w:numId="4">
-    <w:abstractNumId w:val="25"/>
+    <w:abstractNumId w:val="27"/>
     <w:lvlOverride w:ilvl="0">
       <w:startOverride w:val="1"/>
     </w:lvlOverride>
@@ -10199,13 +10543,13 @@
     <w:abstractNumId w:val="8"/>
   </w:num>
   <w:num w:numId="6">
-    <w:abstractNumId w:val="25"/>
+    <w:abstractNumId w:val="27"/>
     <w:lvlOverride w:ilvl="0">
       <w:startOverride w:val="1"/>
     </w:lvlOverride>
   </w:num>
   <w:num w:numId="7">
-    <w:abstractNumId w:val="25"/>
+    <w:abstractNumId w:val="27"/>
     <w:lvlOverride w:ilvl="0">
       <w:startOverride w:val="1"/>
     </w:lvlOverride>
@@ -10238,7 +10582,7 @@
     <w:abstractNumId w:val="10"/>
   </w:num>
   <w:num w:numId="9">
-    <w:abstractNumId w:val="25"/>
+    <w:abstractNumId w:val="27"/>
     <w:lvlOverride w:ilvl="0">
       <w:startOverride w:val="1"/>
     </w:lvlOverride>
@@ -10268,7 +10612,7 @@
     </w:lvlOverride>
   </w:num>
   <w:num w:numId="10">
-    <w:abstractNumId w:val="25"/>
+    <w:abstractNumId w:val="27"/>
     <w:lvlOverride w:ilvl="0">
       <w:startOverride w:val="1"/>
     </w:lvlOverride>
@@ -10325,49 +10669,55 @@
     <w:abstractNumId w:val="9"/>
   </w:num>
   <w:num w:numId="20">
-    <w:abstractNumId w:val="16"/>
+    <w:abstractNumId w:val="17"/>
   </w:num>
   <w:num w:numId="21">
+    <w:abstractNumId w:val="22"/>
+  </w:num>
+  <w:num w:numId="22">
+    <w:abstractNumId w:val="23"/>
+  </w:num>
+  <w:num w:numId="23">
+    <w:abstractNumId w:val="19"/>
+  </w:num>
+  <w:num w:numId="24">
     <w:abstractNumId w:val="21"/>
   </w:num>
-  <w:num w:numId="22">
-    <w:abstractNumId w:val="22"/>
-  </w:num>
-  <w:num w:numId="23">
-    <w:abstractNumId w:val="18"/>
-  </w:num>
-  <w:num w:numId="24">
+  <w:num w:numId="25">
     <w:abstractNumId w:val="20"/>
-  </w:num>
-  <w:num w:numId="25">
-    <w:abstractNumId w:val="19"/>
   </w:num>
   <w:num w:numId="26">
     <w:abstractNumId w:val="13"/>
   </w:num>
   <w:num w:numId="27">
-    <w:abstractNumId w:val="23"/>
+    <w:abstractNumId w:val="24"/>
   </w:num>
   <w:num w:numId="28">
     <w:abstractNumId w:val="11"/>
   </w:num>
   <w:num w:numId="29">
-    <w:abstractNumId w:val="15"/>
+    <w:abstractNumId w:val="16"/>
   </w:num>
   <w:num w:numId="30">
     <w:abstractNumId w:val="14"/>
   </w:num>
   <w:num w:numId="31">
-    <w:abstractNumId w:val="26"/>
+    <w:abstractNumId w:val="28"/>
   </w:num>
   <w:num w:numId="32">
-    <w:abstractNumId w:val="24"/>
+    <w:abstractNumId w:val="26"/>
   </w:num>
   <w:num w:numId="33">
     <w:abstractNumId w:val="12"/>
   </w:num>
   <w:num w:numId="34">
-    <w:abstractNumId w:val="17"/>
+    <w:abstractNumId w:val="18"/>
+  </w:num>
+  <w:num w:numId="35">
+    <w:abstractNumId w:val="25"/>
+  </w:num>
+  <w:num w:numId="36">
+    <w:abstractNumId w:val="15"/>
   </w:num>
 </w:numbering>
 </file>

</xml_diff>